<commit_message>
Wrote most of design report
</commit_message>
<xml_diff>
--- a/lab1-skeleton/lab1a-design.docx
+++ b/lab1-skeleton/lab1a-design.docx
@@ -1,179 +1,784 @@
 
 <file path=word/document.xml><?xml version="1.0" encoding="utf-8"?>
-<w:document xmlns:wpc="http://schemas.microsoft.com/office/word/2010/wordprocessingCanvas" xmlns:mc="http://schemas.openxmlformats.org/markup-compatibility/2006" xmlns:o="urn:schemas-microsoft-com:office:office" xmlns:r="http://schemas.openxmlformats.org/officeDocument/2006/relationships" xmlns:m="http://schemas.openxmlformats.org/officeDocument/2006/math" xmlns:v="urn:schemas-microsoft-com:vml" xmlns:wp14="http://schemas.microsoft.com/office/word/2010/wordprocessingDrawing" xmlns:wp="http://schemas.openxmlformats.org/drawingml/2006/wordprocessingDrawing" xmlns:w10="urn:schemas-microsoft-com:office:word" xmlns:w="http://schemas.openxmlformats.org/wordprocessingml/2006/main" xmlns:w14="http://schemas.microsoft.com/office/word/2010/wordml" xmlns:wpg="http://schemas.microsoft.com/office/word/2010/wordprocessingGroup" xmlns:wpi="http://schemas.microsoft.com/office/word/2010/wordprocessingInk" xmlns:wne="http://schemas.microsoft.com/office/word/2006/wordml" xmlns:wps="http://schemas.microsoft.com/office/word/2010/wordprocessingShape" mc:Ignorable="w14 wp14">
+<w:document xmlns:wpc="http://schemas.microsoft.com/office/word/2010/wordprocessingCanvas" xmlns:mo="http://schemas.microsoft.com/office/mac/office/2008/main" xmlns:mc="http://schemas.openxmlformats.org/markup-compatibility/2006" xmlns:mv="urn:schemas-microsoft-com:mac:vml" xmlns:o="urn:schemas-microsoft-com:office:office" xmlns:r="http://schemas.openxmlformats.org/officeDocument/2006/relationships" xmlns:m="http://schemas.openxmlformats.org/officeDocument/2006/math" xmlns:v="urn:schemas-microsoft-com:vml" xmlns:wp14="http://schemas.microsoft.com/office/word/2010/wordprocessingDrawing" xmlns:wp="http://schemas.openxmlformats.org/drawingml/2006/wordprocessingDrawing" xmlns:w10="urn:schemas-microsoft-com:office:word" xmlns:w="http://schemas.openxmlformats.org/wordprocessingml/2006/main" xmlns:w14="http://schemas.microsoft.com/office/word/2010/wordml" xmlns:wpg="http://schemas.microsoft.com/office/word/2010/wordprocessingGroup" xmlns:wpi="http://schemas.microsoft.com/office/word/2010/wordprocessingInk" xmlns:wne="http://schemas.microsoft.com/office/word/2006/wordml" xmlns:wps="http://schemas.microsoft.com/office/word/2010/wordprocessingShape" mc:Ignorable="w14 wp14">
   <w:body>
     <w:p>
       <w:pPr>
         <w:pStyle w:val="NoSpacing"/>
         <w:jc w:val="center"/>
         <w:rPr>
+          <w:rFonts w:cs="Times New Roman"/>
           <w:b/>
+          <w:szCs w:val="24"/>
         </w:rPr>
       </w:pPr>
       <w:r>
         <w:rPr>
+          <w:rFonts w:cs="Times New Roman"/>
           <w:b/>
-        </w:rPr>
-        <w:t>Lab 1a: Design Report</w:t>
+          <w:szCs w:val="24"/>
+        </w:rPr>
+        <w:t>Lab 1A Design Report</w:t>
       </w:r>
     </w:p>
     <w:p>
       <w:pPr>
         <w:pStyle w:val="NoSpacing"/>
-        <w:jc w:val="center"/>
-        <w:rPr>
-          <w:b/>
+        <w:rPr>
+          <w:rFonts w:cs="Times New Roman"/>
+          <w:i/>
+          <w:szCs w:val="24"/>
         </w:rPr>
       </w:pPr>
     </w:p>
     <w:p>
       <w:pPr>
-        <w:pStyle w:val="NoSpacing"/>
-        <w:rPr>
-          <w:i/>
+        <w:spacing w:line="240" w:lineRule="auto"/>
+        <w:ind w:firstLine="720"/>
+        <w:jc w:val="both"/>
+        <w:rPr>
+          <w:rFonts w:cs="Times New Roman"/>
+          <w:color w:val="000000"/>
+          <w:szCs w:val="24"/>
         </w:rPr>
       </w:pPr>
       <w:r>
-        <w:t>-Add</w:t>
-      </w:r>
-      <w:r>
-        <w:t xml:space="preserve"> *append, *input_dup, *output_dup, *open. *output_clobber to </w:t>
-      </w:r>
-      <w:r>
-        <w:rPr>
-          <w:i/>
+        <w:rPr>
+          <w:rFonts w:cs="Times New Roman"/>
+          <w:szCs w:val="24"/>
+        </w:rPr>
+        <w:t xml:space="preserve">For our design project, we implemented the redirection operators </w:t>
+      </w:r>
+      <w:r>
+        <w:rPr>
+          <w:rFonts w:eastAsia="Times New Roman" w:cs="Times New Roman"/>
+          <w:color w:val="000000"/>
+          <w:szCs w:val="24"/>
+        </w:rPr>
+        <w:t> </w:t>
+      </w:r>
+      <w:r>
+        <w:rPr>
+          <w:rFonts w:cs="Times New Roman"/>
+          <w:color w:val="000000"/>
+          <w:szCs w:val="24"/>
+        </w:rPr>
+        <w:t>&gt;&gt;</w:t>
+      </w:r>
+      <w:r>
+        <w:rPr>
+          <w:rFonts w:eastAsia="Times New Roman" w:cs="Times New Roman"/>
+          <w:color w:val="000000"/>
+          <w:szCs w:val="24"/>
+        </w:rPr>
+        <w:t>, </w:t>
+      </w:r>
+      <w:r>
+        <w:rPr>
+          <w:rFonts w:cs="Times New Roman"/>
+          <w:color w:val="000000"/>
+          <w:szCs w:val="24"/>
+        </w:rPr>
+        <w:t>&lt;&amp;</w:t>
+      </w:r>
+      <w:r>
+        <w:rPr>
+          <w:rFonts w:eastAsia="Times New Roman" w:cs="Times New Roman"/>
+          <w:color w:val="000000"/>
+          <w:szCs w:val="24"/>
+        </w:rPr>
+        <w:t>, </w:t>
+      </w:r>
+      <w:r>
+        <w:rPr>
+          <w:rFonts w:cs="Times New Roman"/>
+          <w:color w:val="000000"/>
+          <w:szCs w:val="24"/>
+        </w:rPr>
+        <w:t>&gt;&amp;</w:t>
+      </w:r>
+      <w:r>
+        <w:rPr>
+          <w:rFonts w:eastAsia="Times New Roman" w:cs="Times New Roman"/>
+          <w:color w:val="000000"/>
+          <w:szCs w:val="24"/>
+        </w:rPr>
+        <w:t>, </w:t>
+      </w:r>
+      <w:r>
+        <w:rPr>
+          <w:rFonts w:cs="Times New Roman"/>
+          <w:color w:val="000000"/>
+          <w:szCs w:val="24"/>
+        </w:rPr>
+        <w:t>&lt;&gt;</w:t>
+      </w:r>
+      <w:r>
+        <w:rPr>
+          <w:rFonts w:eastAsia="Times New Roman" w:cs="Times New Roman"/>
+          <w:color w:val="000000"/>
+          <w:szCs w:val="24"/>
+        </w:rPr>
+        <w:t>, </w:t>
+      </w:r>
+      <w:r>
+        <w:rPr>
+          <w:rFonts w:cs="Times New Roman"/>
+          <w:color w:val="000000"/>
+          <w:szCs w:val="24"/>
+        </w:rPr>
+        <w:t>&gt;|</w:t>
+      </w:r>
+      <w:r>
+        <w:rPr>
+          <w:rFonts w:cs="Times New Roman"/>
+          <w:color w:val="000000"/>
+          <w:szCs w:val="24"/>
+        </w:rPr>
+        <w:t xml:space="preserve"> as suggested on the syllabus. </w:t>
+      </w:r>
+      <w:r>
+        <w:rPr>
+          <w:rFonts w:cs="Times New Roman"/>
+          <w:color w:val="000000"/>
+          <w:szCs w:val="24"/>
+        </w:rPr>
+        <w:t xml:space="preserve">The operators are implemented so that they behave exactly as they should in a normal bash shell. </w:t>
+      </w:r>
+      <w:bookmarkStart w:id="0" w:name="_GoBack"/>
+      <w:bookmarkEnd w:id="0"/>
+    </w:p>
+    <w:p>
+      <w:pPr>
+        <w:spacing w:line="240" w:lineRule="auto"/>
+        <w:ind w:firstLine="720"/>
+        <w:jc w:val="both"/>
+        <w:rPr>
+          <w:rFonts w:cs="Times New Roman"/>
+          <w:szCs w:val="24"/>
+        </w:rPr>
+      </w:pPr>
+      <w:r>
+        <w:rPr>
+          <w:rFonts w:cs="Times New Roman"/>
+          <w:color w:val="000000"/>
+          <w:szCs w:val="24"/>
+        </w:rPr>
+        <w:t>To i</w:t>
+      </w:r>
+      <w:r>
+        <w:rPr>
+          <w:rFonts w:cs="Times New Roman"/>
+          <w:color w:val="000000"/>
+          <w:szCs w:val="24"/>
+        </w:rPr>
+        <w:t xml:space="preserve">mplement our design, </w:t>
+      </w:r>
+      <w:r>
+        <w:rPr>
+          <w:rFonts w:cs="Times New Roman"/>
+          <w:color w:val="000000"/>
+          <w:szCs w:val="24"/>
+        </w:rPr>
+        <w:t xml:space="preserve">we </w:t>
+      </w:r>
+      <w:r>
+        <w:rPr>
+          <w:rFonts w:cs="Times New Roman"/>
+          <w:color w:val="000000"/>
+          <w:szCs w:val="24"/>
+        </w:rPr>
+        <w:t xml:space="preserve">first </w:t>
+      </w:r>
+      <w:r>
+        <w:rPr>
+          <w:rFonts w:cs="Times New Roman"/>
+          <w:color w:val="000000"/>
+          <w:szCs w:val="24"/>
+        </w:rPr>
+        <w:t xml:space="preserve">added new data associated with a command by declaring </w:t>
+      </w:r>
+      <w:r>
+        <w:rPr>
+          <w:rFonts w:cs="Times New Roman"/>
+          <w:color w:val="000000"/>
+          <w:szCs w:val="24"/>
+        </w:rPr>
+        <w:t xml:space="preserve">several </w:t>
+      </w:r>
+      <w:r>
+        <w:rPr>
+          <w:rFonts w:cs="Times New Roman"/>
+          <w:color w:val="000000"/>
+          <w:szCs w:val="24"/>
+        </w:rPr>
+        <w:t xml:space="preserve">char </w:t>
+      </w:r>
+      <w:r>
+        <w:rPr>
+          <w:rFonts w:cs="Times New Roman"/>
+          <w:color w:val="000000"/>
+          <w:szCs w:val="24"/>
+        </w:rPr>
+        <w:t>fields in</w:t>
+      </w:r>
+      <w:r>
+        <w:rPr>
+          <w:rFonts w:cs="Times New Roman"/>
+          <w:color w:val="000000"/>
+          <w:szCs w:val="24"/>
+        </w:rPr>
+        <w:t xml:space="preserve"> command-</w:t>
+      </w:r>
+      <w:proofErr w:type="spellStart"/>
+      <w:r>
+        <w:rPr>
+          <w:rFonts w:cs="Times New Roman"/>
+          <w:color w:val="000000"/>
+          <w:szCs w:val="24"/>
+        </w:rPr>
+        <w:t>internals.h</w:t>
+      </w:r>
+      <w:proofErr w:type="spellEnd"/>
+      <w:r>
+        <w:rPr>
+          <w:rFonts w:cs="Times New Roman"/>
+          <w:color w:val="000000"/>
+          <w:szCs w:val="24"/>
+        </w:rPr>
+        <w:t xml:space="preserve"> under </w:t>
+      </w:r>
+      <w:proofErr w:type="spellStart"/>
+      <w:r>
+        <w:rPr>
+          <w:rFonts w:cs="Times New Roman"/>
+          <w:color w:val="000000"/>
+          <w:szCs w:val="24"/>
         </w:rPr>
         <w:t>struct</w:t>
       </w:r>
-      <w:r>
+      <w:proofErr w:type="spellEnd"/>
+      <w:r>
+        <w:rPr>
+          <w:rFonts w:cs="Times New Roman"/>
+          <w:color w:val="000000"/>
+          <w:szCs w:val="24"/>
+        </w:rPr>
+        <w:t xml:space="preserve"> command: </w:t>
+      </w:r>
+      <w:r>
+        <w:rPr>
+          <w:rFonts w:cs="Times New Roman"/>
+          <w:color w:val="000000"/>
+          <w:szCs w:val="24"/>
+        </w:rPr>
+        <w:t xml:space="preserve">*append, </w:t>
+      </w:r>
+      <w:r>
+        <w:rPr>
+          <w:rFonts w:cs="Times New Roman"/>
+          <w:szCs w:val="24"/>
+        </w:rPr>
+        <w:t>*i</w:t>
+      </w:r>
+      <w:r>
+        <w:rPr>
+          <w:rFonts w:cs="Times New Roman"/>
+          <w:szCs w:val="24"/>
+        </w:rPr>
+        <w:t>nput2, *output2, *open,</w:t>
+      </w:r>
+      <w:r>
+        <w:rPr>
+          <w:rFonts w:cs="Times New Roman"/>
+          <w:szCs w:val="24"/>
+        </w:rPr>
         <w:t xml:space="preserve"> </w:t>
       </w:r>
       <w:r>
         <w:rPr>
-          <w:i/>
-        </w:rPr>
-        <w:t>command</w:t>
-      </w:r>
-      <w:r>
-        <w:t xml:space="preserve"> in </w:t>
-      </w:r>
-      <w:r>
-        <w:rPr>
-          <w:i/>
-        </w:rPr>
-        <w:t>command-internals.h</w:t>
-      </w:r>
-      <w:r>
-        <w:rPr>
-          <w:i/>
-        </w:rPr>
-        <w:t xml:space="preserve"> (25-29)</w:t>
+          <w:rFonts w:cs="Times New Roman"/>
+          <w:szCs w:val="24"/>
+        </w:rPr>
+        <w:t xml:space="preserve">and </w:t>
+      </w:r>
+      <w:r>
+        <w:rPr>
+          <w:rFonts w:cs="Times New Roman"/>
+          <w:szCs w:val="24"/>
+        </w:rPr>
+        <w:t>*</w:t>
+      </w:r>
+      <w:proofErr w:type="spellStart"/>
+      <w:r>
+        <w:rPr>
+          <w:rFonts w:cs="Times New Roman"/>
+          <w:szCs w:val="24"/>
+        </w:rPr>
+        <w:t>output_c</w:t>
+      </w:r>
+      <w:proofErr w:type="spellEnd"/>
+      <w:r>
+        <w:rPr>
+          <w:rFonts w:cs="Times New Roman"/>
+          <w:szCs w:val="24"/>
+        </w:rPr>
+        <w:t xml:space="preserve">. </w:t>
+      </w:r>
+      <w:r>
+        <w:rPr>
+          <w:rFonts w:cs="Times New Roman"/>
+          <w:szCs w:val="24"/>
+        </w:rPr>
+        <w:t>*append corresponds to &gt;&gt;, *input2 corresponds to &lt;&amp;, *output2 corresponds to &gt;&amp;, *open corresponds to &lt;&gt;, and *</w:t>
+      </w:r>
+      <w:proofErr w:type="spellStart"/>
+      <w:r>
+        <w:rPr>
+          <w:rFonts w:cs="Times New Roman"/>
+          <w:szCs w:val="24"/>
+        </w:rPr>
+        <w:t>output_c</w:t>
+      </w:r>
+      <w:proofErr w:type="spellEnd"/>
+      <w:r>
+        <w:rPr>
+          <w:rFonts w:cs="Times New Roman"/>
+          <w:szCs w:val="24"/>
+        </w:rPr>
+        <w:t xml:space="preserve"> corresponds to &gt;|. </w:t>
+      </w:r>
+      <w:r>
+        <w:rPr>
+          <w:rFonts w:cs="Times New Roman"/>
+          <w:szCs w:val="24"/>
+        </w:rPr>
+        <w:t>Then, w</w:t>
+      </w:r>
+      <w:r>
+        <w:rPr>
+          <w:rFonts w:cs="Times New Roman"/>
+          <w:szCs w:val="24"/>
+        </w:rPr>
+        <w:t>e made the types representing these commands</w:t>
+      </w:r>
+      <w:r>
+        <w:rPr>
+          <w:rFonts w:cs="Times New Roman"/>
+          <w:szCs w:val="24"/>
+        </w:rPr>
+        <w:t xml:space="preserve"> in the </w:t>
+      </w:r>
+      <w:proofErr w:type="spellStart"/>
+      <w:r>
+        <w:rPr>
+          <w:rFonts w:cs="Times New Roman"/>
+          <w:szCs w:val="24"/>
+        </w:rPr>
+        <w:t>tokenizer</w:t>
+      </w:r>
+      <w:proofErr w:type="spellEnd"/>
+      <w:r>
+        <w:rPr>
+          <w:rFonts w:cs="Times New Roman"/>
+          <w:szCs w:val="24"/>
+        </w:rPr>
+        <w:t xml:space="preserve">, and parsed these tokens into the command stream. </w:t>
+      </w:r>
+      <w:r>
+        <w:rPr>
+          <w:rFonts w:cs="Times New Roman"/>
+          <w:szCs w:val="24"/>
+        </w:rPr>
+        <w:t xml:space="preserve">In the </w:t>
+      </w:r>
+      <w:proofErr w:type="spellStart"/>
+      <w:r>
+        <w:rPr>
+          <w:rFonts w:cs="Times New Roman"/>
+          <w:szCs w:val="24"/>
+        </w:rPr>
+        <w:t>tokenizer</w:t>
+      </w:r>
+      <w:proofErr w:type="spellEnd"/>
+      <w:r>
+        <w:rPr>
+          <w:rFonts w:cs="Times New Roman"/>
+          <w:szCs w:val="24"/>
+        </w:rPr>
+        <w:t xml:space="preserve">, </w:t>
+      </w:r>
+      <w:r>
+        <w:rPr>
+          <w:rFonts w:cs="Times New Roman"/>
+          <w:szCs w:val="24"/>
+        </w:rPr>
+        <w:t xml:space="preserve">first had to make a few changes to existing checking conditions. </w:t>
+      </w:r>
+      <w:r>
+        <w:rPr>
+          <w:rFonts w:cs="Times New Roman"/>
+          <w:szCs w:val="24"/>
+        </w:rPr>
+        <w:t xml:space="preserve">Since we already </w:t>
+      </w:r>
+      <w:proofErr w:type="spellStart"/>
+      <w:r>
+        <w:rPr>
+          <w:rFonts w:cs="Times New Roman"/>
+          <w:szCs w:val="24"/>
+        </w:rPr>
+        <w:t>definied</w:t>
+      </w:r>
+      <w:proofErr w:type="spellEnd"/>
+      <w:r>
+        <w:rPr>
+          <w:rFonts w:cs="Times New Roman"/>
+          <w:szCs w:val="24"/>
+        </w:rPr>
+        <w:t xml:space="preserve"> the &gt; and &lt; operators, we needed to edit thei</w:t>
+      </w:r>
+      <w:r>
+        <w:rPr>
+          <w:rFonts w:cs="Times New Roman"/>
+          <w:szCs w:val="24"/>
+        </w:rPr>
+        <w:t xml:space="preserve">r check conditions to check the cases of having a &gt;, &lt;, &amp;, or | following right after. </w:t>
+      </w:r>
+      <w:r>
+        <w:rPr>
+          <w:rFonts w:cs="Times New Roman"/>
+          <w:szCs w:val="24"/>
+        </w:rPr>
+        <w:t xml:space="preserve">If </w:t>
+      </w:r>
+      <w:r>
+        <w:rPr>
+          <w:rFonts w:cs="Times New Roman"/>
+          <w:szCs w:val="24"/>
+        </w:rPr>
+        <w:t xml:space="preserve">any of those </w:t>
+      </w:r>
+      <w:proofErr w:type="spellStart"/>
+      <w:r>
+        <w:rPr>
+          <w:rFonts w:cs="Times New Roman"/>
+          <w:szCs w:val="24"/>
+        </w:rPr>
+        <w:t>condtions</w:t>
+      </w:r>
+      <w:proofErr w:type="spellEnd"/>
+      <w:r>
+        <w:rPr>
+          <w:rFonts w:cs="Times New Roman"/>
+          <w:szCs w:val="24"/>
+        </w:rPr>
+        <w:t xml:space="preserve"> are satisfied, we store the o</w:t>
+      </w:r>
+      <w:r>
+        <w:rPr>
+          <w:rFonts w:cs="Times New Roman"/>
+          <w:szCs w:val="24"/>
+        </w:rPr>
+        <w:t xml:space="preserve">perators into the token stream, and set each token type to be one of the fields that we listed under </w:t>
+      </w:r>
+      <w:proofErr w:type="spellStart"/>
+      <w:r>
+        <w:rPr>
+          <w:rFonts w:cs="Times New Roman"/>
+          <w:szCs w:val="24"/>
+        </w:rPr>
+        <w:t>struct</w:t>
+      </w:r>
+      <w:proofErr w:type="spellEnd"/>
+      <w:r>
+        <w:rPr>
+          <w:rFonts w:cs="Times New Roman"/>
+          <w:szCs w:val="24"/>
+        </w:rPr>
+        <w:t xml:space="preserve"> command in command-</w:t>
+      </w:r>
+      <w:proofErr w:type="spellStart"/>
+      <w:r>
+        <w:rPr>
+          <w:rFonts w:cs="Times New Roman"/>
+          <w:szCs w:val="24"/>
+        </w:rPr>
+        <w:t>internals.h</w:t>
+      </w:r>
+      <w:proofErr w:type="spellEnd"/>
+      <w:r>
+        <w:rPr>
+          <w:rFonts w:cs="Times New Roman"/>
+          <w:szCs w:val="24"/>
+        </w:rPr>
+        <w:t xml:space="preserve">. </w:t>
+      </w:r>
+      <w:r>
+        <w:rPr>
+          <w:rFonts w:cs="Times New Roman"/>
+          <w:szCs w:val="24"/>
+        </w:rPr>
+        <w:t xml:space="preserve">After we formed the token stream, we took parsed to tokens to make command structures. </w:t>
+      </w:r>
+      <w:r>
+        <w:rPr>
+          <w:rFonts w:cs="Times New Roman"/>
+          <w:szCs w:val="24"/>
+        </w:rPr>
+        <w:t xml:space="preserve">The overall implementation of the tokenizing and parsing are the same as how we originally implemented </w:t>
+      </w:r>
+      <w:proofErr w:type="gramStart"/>
+      <w:r>
+        <w:rPr>
+          <w:rFonts w:cs="Times New Roman"/>
+          <w:szCs w:val="24"/>
+        </w:rPr>
+        <w:t>everything</w:t>
+      </w:r>
+      <w:proofErr w:type="gramEnd"/>
+      <w:r>
+        <w:rPr>
+          <w:rFonts w:cs="Times New Roman"/>
+          <w:szCs w:val="24"/>
+        </w:rPr>
+        <w:t xml:space="preserve"> for 1A. Last, we made small changes in print-</w:t>
+      </w:r>
+      <w:proofErr w:type="spellStart"/>
+      <w:r>
+        <w:rPr>
+          <w:rFonts w:cs="Times New Roman"/>
+          <w:szCs w:val="24"/>
+        </w:rPr>
+        <w:t>command.c</w:t>
+      </w:r>
+      <w:proofErr w:type="spellEnd"/>
+      <w:r>
+        <w:rPr>
+          <w:rFonts w:cs="Times New Roman"/>
+          <w:szCs w:val="24"/>
+        </w:rPr>
+        <w:t xml:space="preserve"> to make sure that these new operators are recognized and that they would be printed out correctly. </w:t>
+      </w:r>
+    </w:p>
+    <w:p>
+      <w:pPr>
+        <w:spacing w:line="240" w:lineRule="auto"/>
+        <w:ind w:firstLine="720"/>
+        <w:jc w:val="both"/>
+        <w:rPr>
+          <w:rFonts w:cs="Times New Roman"/>
+          <w:szCs w:val="24"/>
+        </w:rPr>
+      </w:pPr>
+      <w:r>
+        <w:rPr>
+          <w:rFonts w:cs="Times New Roman"/>
+          <w:szCs w:val="24"/>
+        </w:rPr>
+        <w:t xml:space="preserve">Besides implementing new operators, we did not improve on any additional function. </w:t>
+      </w:r>
+      <w:r>
+        <w:rPr>
+          <w:rFonts w:cs="Times New Roman"/>
+          <w:szCs w:val="24"/>
+        </w:rPr>
+        <w:t xml:space="preserve">Our goal was just to make sure our implementations were 100% accurate and 100% functional. </w:t>
+      </w:r>
+      <w:r>
+        <w:rPr>
+          <w:rFonts w:cs="Times New Roman"/>
+          <w:szCs w:val="24"/>
+        </w:rPr>
+        <w:t xml:space="preserve">However, if we could improve on something, it would be modularity. </w:t>
+      </w:r>
+      <w:r>
+        <w:rPr>
+          <w:rFonts w:cs="Times New Roman"/>
+          <w:szCs w:val="24"/>
+        </w:rPr>
+        <w:t xml:space="preserve">Currently, our code is mainly divided into 2 sections: </w:t>
+      </w:r>
+      <w:proofErr w:type="spellStart"/>
+      <w:r>
+        <w:rPr>
+          <w:rFonts w:cs="Times New Roman"/>
+          <w:szCs w:val="24"/>
+        </w:rPr>
+        <w:t>tokenizer</w:t>
+      </w:r>
+      <w:proofErr w:type="spellEnd"/>
+      <w:r>
+        <w:rPr>
+          <w:rFonts w:cs="Times New Roman"/>
+          <w:szCs w:val="24"/>
+        </w:rPr>
+        <w:t xml:space="preserve"> and parser. </w:t>
+      </w:r>
+      <w:r>
+        <w:rPr>
+          <w:rFonts w:cs="Times New Roman"/>
+          <w:szCs w:val="24"/>
+        </w:rPr>
+        <w:t xml:space="preserve">An idea to improve modularity would be to group operators based on similarity. For example, </w:t>
+      </w:r>
+      <w:proofErr w:type="gramStart"/>
+      <w:r>
+        <w:rPr>
+          <w:rFonts w:cs="Times New Roman"/>
+          <w:szCs w:val="24"/>
+        </w:rPr>
+        <w:t>the &amp;</w:t>
+      </w:r>
+      <w:proofErr w:type="gramEnd"/>
+      <w:r>
+        <w:rPr>
+          <w:rFonts w:cs="Times New Roman"/>
+          <w:szCs w:val="24"/>
+        </w:rPr>
+        <w:t xml:space="preserve">&amp; and || could be grouped together, all the redirection operators could be grouped together, and the subshell could be in its own group. </w:t>
+      </w:r>
+      <w:r>
+        <w:rPr>
+          <w:rFonts w:cs="Times New Roman"/>
+          <w:szCs w:val="24"/>
+        </w:rPr>
+        <w:t xml:space="preserve">This improvement could make the code more organized and easier to debug. </w:t>
+      </w:r>
+    </w:p>
+    <w:p>
+      <w:pPr>
+        <w:spacing w:line="240" w:lineRule="auto"/>
+        <w:ind w:firstLine="720"/>
+        <w:jc w:val="both"/>
+        <w:rPr>
+          <w:rFonts w:eastAsia="Times New Roman" w:cs="Times New Roman"/>
+          <w:szCs w:val="24"/>
+        </w:rPr>
+      </w:pPr>
+      <w:r>
+        <w:rPr>
+          <w:rFonts w:eastAsia="Times New Roman" w:cs="Times New Roman"/>
+          <w:szCs w:val="24"/>
+        </w:rPr>
+        <w:t xml:space="preserve">Our implementation works for all the test cases that we came up with, however, because there exists such a large amount of possible corner cases, we are not sure if our implementation would work as seamlessly as the actual bash shell. </w:t>
+      </w:r>
+      <w:r>
+        <w:rPr>
+          <w:rFonts w:eastAsia="Times New Roman" w:cs="Times New Roman"/>
+          <w:szCs w:val="24"/>
+        </w:rPr>
+        <w:t xml:space="preserve">One obstacle that we encountered while implementing our design </w:t>
+      </w:r>
+      <w:r>
+        <w:rPr>
+          <w:rFonts w:eastAsia="Times New Roman" w:cs="Times New Roman"/>
+          <w:szCs w:val="24"/>
+        </w:rPr>
+        <w:t>was that we needed to re-order the sequence of print statements in print-</w:t>
+      </w:r>
+      <w:proofErr w:type="spellStart"/>
+      <w:r>
+        <w:rPr>
+          <w:rFonts w:eastAsia="Times New Roman" w:cs="Times New Roman"/>
+          <w:szCs w:val="24"/>
+        </w:rPr>
+        <w:t>command.c</w:t>
+      </w:r>
+      <w:proofErr w:type="spellEnd"/>
+      <w:r>
+        <w:rPr>
+          <w:rFonts w:eastAsia="Times New Roman" w:cs="Times New Roman"/>
+          <w:szCs w:val="24"/>
+        </w:rPr>
+        <w:t xml:space="preserve">. </w:t>
+      </w:r>
+      <w:r>
+        <w:rPr>
+          <w:rFonts w:eastAsia="Times New Roman" w:cs="Times New Roman"/>
+          <w:szCs w:val="24"/>
+        </w:rPr>
+        <w:t xml:space="preserve">Our original design did not work with the new operators because they would not print in the correct sequence even though they were parsed correctly. However, </w:t>
+      </w:r>
+      <w:r>
+        <w:rPr>
+          <w:rFonts w:eastAsia="Times New Roman" w:cs="Times New Roman"/>
+          <w:szCs w:val="24"/>
+        </w:rPr>
+        <w:t xml:space="preserve">it was easier than we expected to fix the issue; </w:t>
+      </w:r>
+      <w:r>
+        <w:rPr>
+          <w:rFonts w:eastAsia="Times New Roman" w:cs="Times New Roman"/>
+          <w:szCs w:val="24"/>
+        </w:rPr>
+        <w:t xml:space="preserve">we simply re-ordered some print statements and </w:t>
+      </w:r>
+      <w:r>
+        <w:rPr>
+          <w:rFonts w:eastAsia="Times New Roman" w:cs="Times New Roman"/>
+          <w:szCs w:val="24"/>
+        </w:rPr>
+        <w:t>that fixed everything</w:t>
+      </w:r>
+      <w:r>
+        <w:rPr>
+          <w:rFonts w:eastAsia="Times New Roman" w:cs="Times New Roman"/>
+          <w:szCs w:val="24"/>
+        </w:rPr>
+        <w:t xml:space="preserve">. </w:t>
+      </w:r>
+      <w:r>
+        <w:rPr>
+          <w:rFonts w:eastAsia="Times New Roman" w:cs="Times New Roman"/>
+          <w:szCs w:val="24"/>
+        </w:rPr>
+        <w:t>Despite this, w</w:t>
+      </w:r>
+      <w:r>
+        <w:rPr>
+          <w:rFonts w:eastAsia="Times New Roman" w:cs="Times New Roman"/>
+          <w:szCs w:val="24"/>
+        </w:rPr>
+        <w:t xml:space="preserve">e believe that our implementation most likely will fail at least some corner case that we did not think </w:t>
+      </w:r>
+      <w:r>
+        <w:rPr>
+          <w:rFonts w:eastAsia="Times New Roman" w:cs="Times New Roman"/>
+          <w:szCs w:val="24"/>
+        </w:rPr>
+        <w:t xml:space="preserve">of, because </w:t>
+      </w:r>
+      <w:r>
+        <w:rPr>
+          <w:rFonts w:eastAsia="Times New Roman" w:cs="Times New Roman"/>
+          <w:szCs w:val="24"/>
+        </w:rPr>
+        <w:t xml:space="preserve">the amount of corner test cases is simply too vast. </w:t>
+      </w:r>
+      <w:r>
+        <w:rPr>
+          <w:rFonts w:eastAsia="Times New Roman" w:cs="Times New Roman"/>
+          <w:szCs w:val="24"/>
+        </w:rPr>
+        <w:t xml:space="preserve"> </w:t>
+      </w:r>
+      <w:r>
+        <w:rPr>
+          <w:rFonts w:eastAsia="Times New Roman" w:cs="Times New Roman"/>
+          <w:szCs w:val="24"/>
+        </w:rPr>
+        <w:t xml:space="preserve"> </w:t>
       </w:r>
     </w:p>
     <w:p>
       <w:pPr>
         <w:pStyle w:val="NoSpacing"/>
+        <w:rPr>
+          <w:rFonts w:cs="Times New Roman"/>
+          <w:szCs w:val="24"/>
+        </w:rPr>
       </w:pPr>
-      <w:r>
-        <w:t xml:space="preserve">-Check for these conditions in </w:t>
-      </w:r>
-      <w:r>
-        <w:rPr>
-          <w:i/>
-        </w:rPr>
-        <w:t>print-command.c</w:t>
-      </w:r>
-      <w:r>
-        <w:t xml:space="preserve"> </w:t>
-      </w:r>
-      <w:r>
-        <w:rPr>
-          <w:i/>
-        </w:rPr>
-        <w:t>(51-60)</w:t>
-      </w:r>
-      <w:r>
-        <w:t xml:space="preserve"> and print them out</w:t>
-      </w:r>
-      <w:r>
-        <w:t xml:space="preserve"> </w:t>
-      </w:r>
-    </w:p>
-    <w:p>
-      <w:pPr>
-        <w:pStyle w:val="NoSpacing"/>
-        <w:rPr>
-          <w:i/>
-        </w:rPr>
-      </w:pPr>
-      <w:r>
-        <w:t>-</w:t>
-      </w:r>
-      <w:r>
-        <w:t>Make types representing these tokens</w:t>
-      </w:r>
-      <w:r>
-        <w:t xml:space="preserve"> from these</w:t>
-      </w:r>
-      <w:r>
-        <w:t xml:space="preserve"> and parse it into tokens</w:t>
-      </w:r>
-      <w:r>
-        <w:t xml:space="preserve"> in </w:t>
-      </w:r>
-      <w:r>
-        <w:rPr>
-          <w:i/>
-        </w:rPr>
-        <w:t>read-command.c</w:t>
-      </w:r>
-      <w:r>
-        <w:t xml:space="preserve"> </w:t>
-      </w:r>
-      <w:r>
-        <w:rPr>
-          <w:i/>
-        </w:rPr>
-        <w:t>(</w:t>
-      </w:r>
-      <w:r>
-        <w:rPr>
-          <w:i/>
-        </w:rPr>
-        <w:t>24-28)</w:t>
-      </w:r>
-      <w:r>
-        <w:rPr>
-          <w:i/>
-        </w:rPr>
-        <w:t xml:space="preserve"> (251-2</w:t>
-      </w:r>
-      <w:r>
-        <w:rPr>
-          <w:i/>
-        </w:rPr>
-        <w:t>72</w:t>
-      </w:r>
-      <w:r>
-        <w:rPr>
-          <w:i/>
-        </w:rPr>
-        <w:t xml:space="preserve">) </w:t>
-      </w:r>
-      <w:r>
-        <w:rPr>
-          <w:i/>
-        </w:rPr>
-        <w:t>(290-322)</w:t>
-      </w:r>
-      <w:r>
-        <w:rPr>
-          <w:i/>
-        </w:rPr>
-        <w:t xml:space="preserve"> (718-787)</w:t>
-      </w:r>
-      <w:bookmarkStart w:id="0" w:name="_GoBack"/>
-      <w:bookmarkEnd w:id="0"/>
     </w:p>
     <w:sectPr>
       <w:headerReference w:type="default" r:id="rId7"/>
@@ -187,7 +792,7 @@
 </file>
 
 <file path=word/endnotes.xml><?xml version="1.0" encoding="utf-8"?>
-<w:endnotes xmlns:wpc="http://schemas.microsoft.com/office/word/2010/wordprocessingCanvas" xmlns:mc="http://schemas.openxmlformats.org/markup-compatibility/2006" xmlns:o="urn:schemas-microsoft-com:office:office" xmlns:r="http://schemas.openxmlformats.org/officeDocument/2006/relationships" xmlns:m="http://schemas.openxmlformats.org/officeDocument/2006/math" xmlns:v="urn:schemas-microsoft-com:vml" xmlns:wp14="http://schemas.microsoft.com/office/word/2010/wordprocessingDrawing" xmlns:wp="http://schemas.openxmlformats.org/drawingml/2006/wordprocessingDrawing" xmlns:w10="urn:schemas-microsoft-com:office:word" xmlns:w="http://schemas.openxmlformats.org/wordprocessingml/2006/main" xmlns:w14="http://schemas.microsoft.com/office/word/2010/wordml" xmlns:wpg="http://schemas.microsoft.com/office/word/2010/wordprocessingGroup" xmlns:wpi="http://schemas.microsoft.com/office/word/2010/wordprocessingInk" xmlns:wne="http://schemas.microsoft.com/office/word/2006/wordml" xmlns:wps="http://schemas.microsoft.com/office/word/2010/wordprocessingShape" mc:Ignorable="w14 wp14">
+<w:endnotes xmlns:wpc="http://schemas.microsoft.com/office/word/2010/wordprocessingCanvas" xmlns:mo="http://schemas.microsoft.com/office/mac/office/2008/main" xmlns:mc="http://schemas.openxmlformats.org/markup-compatibility/2006" xmlns:mv="urn:schemas-microsoft-com:mac:vml" xmlns:o="urn:schemas-microsoft-com:office:office" xmlns:r="http://schemas.openxmlformats.org/officeDocument/2006/relationships" xmlns:m="http://schemas.openxmlformats.org/officeDocument/2006/math" xmlns:v="urn:schemas-microsoft-com:vml" xmlns:wp14="http://schemas.microsoft.com/office/word/2010/wordprocessingDrawing" xmlns:wp="http://schemas.openxmlformats.org/drawingml/2006/wordprocessingDrawing" xmlns:w10="urn:schemas-microsoft-com:office:word" xmlns:w="http://schemas.openxmlformats.org/wordprocessingml/2006/main" xmlns:w14="http://schemas.microsoft.com/office/word/2010/wordml" xmlns:wpg="http://schemas.microsoft.com/office/word/2010/wordprocessingGroup" xmlns:wpi="http://schemas.microsoft.com/office/word/2010/wordprocessingInk" xmlns:wne="http://schemas.microsoft.com/office/word/2006/wordml" xmlns:wps="http://schemas.microsoft.com/office/word/2010/wordprocessingShape" mc:Ignorable="w14 wp14">
   <w:endnote w:type="separator" w:id="-1">
     <w:p>
       <w:pPr>
@@ -212,7 +817,7 @@
 </file>
 
 <file path=word/footnotes.xml><?xml version="1.0" encoding="utf-8"?>
-<w:footnotes xmlns:wpc="http://schemas.microsoft.com/office/word/2010/wordprocessingCanvas" xmlns:mc="http://schemas.openxmlformats.org/markup-compatibility/2006" xmlns:o="urn:schemas-microsoft-com:office:office" xmlns:r="http://schemas.openxmlformats.org/officeDocument/2006/relationships" xmlns:m="http://schemas.openxmlformats.org/officeDocument/2006/math" xmlns:v="urn:schemas-microsoft-com:vml" xmlns:wp14="http://schemas.microsoft.com/office/word/2010/wordprocessingDrawing" xmlns:wp="http://schemas.openxmlformats.org/drawingml/2006/wordprocessingDrawing" xmlns:w10="urn:schemas-microsoft-com:office:word" xmlns:w="http://schemas.openxmlformats.org/wordprocessingml/2006/main" xmlns:w14="http://schemas.microsoft.com/office/word/2010/wordml" xmlns:wpg="http://schemas.microsoft.com/office/word/2010/wordprocessingGroup" xmlns:wpi="http://schemas.microsoft.com/office/word/2010/wordprocessingInk" xmlns:wne="http://schemas.microsoft.com/office/word/2006/wordml" xmlns:wps="http://schemas.microsoft.com/office/word/2010/wordprocessingShape" mc:Ignorable="w14 wp14">
+<w:footnotes xmlns:wpc="http://schemas.microsoft.com/office/word/2010/wordprocessingCanvas" xmlns:mo="http://schemas.microsoft.com/office/mac/office/2008/main" xmlns:mc="http://schemas.openxmlformats.org/markup-compatibility/2006" xmlns:mv="urn:schemas-microsoft-com:mac:vml" xmlns:o="urn:schemas-microsoft-com:office:office" xmlns:r="http://schemas.openxmlformats.org/officeDocument/2006/relationships" xmlns:m="http://schemas.openxmlformats.org/officeDocument/2006/math" xmlns:v="urn:schemas-microsoft-com:vml" xmlns:wp14="http://schemas.microsoft.com/office/word/2010/wordprocessingDrawing" xmlns:wp="http://schemas.openxmlformats.org/drawingml/2006/wordprocessingDrawing" xmlns:w10="urn:schemas-microsoft-com:office:word" xmlns:w="http://schemas.openxmlformats.org/wordprocessingml/2006/main" xmlns:w14="http://schemas.microsoft.com/office/word/2010/wordml" xmlns:wpg="http://schemas.microsoft.com/office/word/2010/wordprocessingGroup" xmlns:wpi="http://schemas.microsoft.com/office/word/2010/wordprocessingInk" xmlns:wne="http://schemas.microsoft.com/office/word/2006/wordml" xmlns:wps="http://schemas.microsoft.com/office/word/2010/wordprocessingShape" mc:Ignorable="w14 wp14">
   <w:footnote w:type="separator" w:id="-1">
     <w:p>
       <w:pPr>
@@ -237,38 +842,35 @@
 </file>
 
 <file path=word/header1.xml><?xml version="1.0" encoding="utf-8"?>
-<w:hdr xmlns:wpc="http://schemas.microsoft.com/office/word/2010/wordprocessingCanvas" xmlns:mc="http://schemas.openxmlformats.org/markup-compatibility/2006" xmlns:o="urn:schemas-microsoft-com:office:office" xmlns:r="http://schemas.openxmlformats.org/officeDocument/2006/relationships" xmlns:m="http://schemas.openxmlformats.org/officeDocument/2006/math" xmlns:v="urn:schemas-microsoft-com:vml" xmlns:wp14="http://schemas.microsoft.com/office/word/2010/wordprocessingDrawing" xmlns:wp="http://schemas.openxmlformats.org/drawingml/2006/wordprocessingDrawing" xmlns:w10="urn:schemas-microsoft-com:office:word" xmlns:w="http://schemas.openxmlformats.org/wordprocessingml/2006/main" xmlns:w14="http://schemas.microsoft.com/office/word/2010/wordml" xmlns:wpg="http://schemas.microsoft.com/office/word/2010/wordprocessingGroup" xmlns:wpi="http://schemas.microsoft.com/office/word/2010/wordprocessingInk" xmlns:wne="http://schemas.microsoft.com/office/word/2006/wordml" xmlns:wps="http://schemas.microsoft.com/office/word/2010/wordprocessingShape" mc:Ignorable="w14 wp14">
+<w:hdr xmlns:wpc="http://schemas.microsoft.com/office/word/2010/wordprocessingCanvas" xmlns:mo="http://schemas.microsoft.com/office/mac/office/2008/main" xmlns:mc="http://schemas.openxmlformats.org/markup-compatibility/2006" xmlns:mv="urn:schemas-microsoft-com:mac:vml" xmlns:o="urn:schemas-microsoft-com:office:office" xmlns:r="http://schemas.openxmlformats.org/officeDocument/2006/relationships" xmlns:m="http://schemas.openxmlformats.org/officeDocument/2006/math" xmlns:v="urn:schemas-microsoft-com:vml" xmlns:wp14="http://schemas.microsoft.com/office/word/2010/wordprocessingDrawing" xmlns:wp="http://schemas.openxmlformats.org/drawingml/2006/wordprocessingDrawing" xmlns:w10="urn:schemas-microsoft-com:office:word" xmlns:w="http://schemas.openxmlformats.org/wordprocessingml/2006/main" xmlns:w14="http://schemas.microsoft.com/office/word/2010/wordml" xmlns:wpg="http://schemas.microsoft.com/office/word/2010/wordprocessingGroup" xmlns:wpi="http://schemas.microsoft.com/office/word/2010/wordprocessingInk" xmlns:wne="http://schemas.microsoft.com/office/word/2006/wordml" xmlns:wps="http://schemas.microsoft.com/office/word/2010/wordprocessingShape" mc:Ignorable="w14 wp14">
   <w:p>
     <w:pPr>
       <w:pStyle w:val="Header"/>
     </w:pPr>
     <w:r>
-      <w:t>Name: Roger Chen</w:t>
-    </w:r>
-    <w:r>
-      <w:tab/>
-    </w:r>
-    <w:r>
-      <w:tab/>
-      <w:t>Name: Kailin Chang</w:t>
+      <w:t>Kai Lin Chang (503999157)</w:t>
     </w:r>
   </w:p>
   <w:p>
     <w:pPr>
       <w:pStyle w:val="Header"/>
+      <w:rPr>
+        <w:rFonts w:cs="Times New Roman"/>
+        <w:szCs w:val="24"/>
+      </w:rPr>
     </w:pPr>
     <w:r>
-      <w:t>UID: 504043927</w:t>
+      <w:t>Roger Chen (</w:t>
+    </w:r>
+    <w:r>
+      <w:rPr>
+        <w:rFonts w:cs="Times New Roman"/>
+        <w:szCs w:val="24"/>
+      </w:rPr>
+      <w:t>504043927)</w:t>
     </w:r>
     <w:r>
       <w:tab/>
-    </w:r>
-    <w:r>
-      <w:tab/>
-      <w:t xml:space="preserve">UID: </w:t>
-    </w:r>
-    <w:r>
-      <w:t>503999157</w:t>
     </w:r>
   </w:p>
 </w:hdr>
@@ -291,7 +893,7 @@
       </w:pPr>
     </w:pPrDefault>
   </w:docDefaults>
-  <w:latentStyles w:defLockedState="0" w:defUIPriority="99" w:defSemiHidden="1" w:defUnhideWhenUsed="1" w:defQFormat="0" w:count="267">
+  <w:latentStyles w:defLockedState="0" w:defUIPriority="99" w:defSemiHidden="1" w:defUnhideWhenUsed="1" w:defQFormat="0" w:count="276">
     <w:lsdException w:name="Normal" w:semiHidden="0" w:uiPriority="0" w:unhideWhenUsed="0" w:qFormat="1"/>
     <w:lsdException w:name="heading 1" w:semiHidden="0" w:uiPriority="9" w:unhideWhenUsed="0" w:qFormat="1"/>
     <w:lsdException w:name="heading 2" w:uiPriority="9" w:qFormat="1"/>
@@ -514,11 +1116,27 @@
     <w:uiPriority w:val="99"/>
     <w:rsid w:val="006B43FD"/>
   </w:style>
+  <w:style w:type="character" w:customStyle="1" w:styleId="apple-converted-space">
+    <w:name w:val="apple-converted-space"/>
+    <w:basedOn w:val="DefaultParagraphFont"/>
+    <w:rsid w:val="00B612EF"/>
+  </w:style>
+  <w:style w:type="character" w:styleId="HTMLSample">
+    <w:name w:val="HTML Sample"/>
+    <w:basedOn w:val="DefaultParagraphFont"/>
+    <w:uiPriority w:val="99"/>
+    <w:semiHidden/>
+    <w:unhideWhenUsed/>
+    <w:rsid w:val="00B612EF"/>
+    <w:rPr>
+      <w:rFonts w:ascii="Courier" w:eastAsiaTheme="minorHAnsi" w:hAnsi="Courier" w:cs="Courier"/>
+    </w:rPr>
+  </w:style>
 </w:styles>
 </file>
 
 <file path=word/stylesWithEffects.xml><?xml version="1.0" encoding="utf-8"?>
-<w:styles xmlns:wpc="http://schemas.microsoft.com/office/word/2010/wordprocessingCanvas" xmlns:mc="http://schemas.openxmlformats.org/markup-compatibility/2006" xmlns:o="urn:schemas-microsoft-com:office:office" xmlns:r="http://schemas.openxmlformats.org/officeDocument/2006/relationships" xmlns:m="http://schemas.openxmlformats.org/officeDocument/2006/math" xmlns:v="urn:schemas-microsoft-com:vml" xmlns:wp14="http://schemas.microsoft.com/office/word/2010/wordprocessingDrawing" xmlns:wp="http://schemas.openxmlformats.org/drawingml/2006/wordprocessingDrawing" xmlns:w10="urn:schemas-microsoft-com:office:word" xmlns:w="http://schemas.openxmlformats.org/wordprocessingml/2006/main" xmlns:w14="http://schemas.microsoft.com/office/word/2010/wordml" xmlns:wpg="http://schemas.microsoft.com/office/word/2010/wordprocessingGroup" xmlns:wpi="http://schemas.microsoft.com/office/word/2010/wordprocessingInk" xmlns:wne="http://schemas.microsoft.com/office/word/2006/wordml" xmlns:wps="http://schemas.microsoft.com/office/word/2010/wordprocessingShape" mc:Ignorable="w14 wp14">
+<w:styles xmlns:wpc="http://schemas.microsoft.com/office/word/2010/wordprocessingCanvas" xmlns:mo="http://schemas.microsoft.com/office/mac/office/2008/main" xmlns:mc="http://schemas.openxmlformats.org/markup-compatibility/2006" xmlns:mv="urn:schemas-microsoft-com:mac:vml" xmlns:o="urn:schemas-microsoft-com:office:office" xmlns:r="http://schemas.openxmlformats.org/officeDocument/2006/relationships" xmlns:m="http://schemas.openxmlformats.org/officeDocument/2006/math" xmlns:v="urn:schemas-microsoft-com:vml" xmlns:wp14="http://schemas.microsoft.com/office/word/2010/wordprocessingDrawing" xmlns:wp="http://schemas.openxmlformats.org/drawingml/2006/wordprocessingDrawing" xmlns:w10="urn:schemas-microsoft-com:office:word" xmlns:w="http://schemas.openxmlformats.org/wordprocessingml/2006/main" xmlns:w14="http://schemas.microsoft.com/office/word/2010/wordml" xmlns:wpg="http://schemas.microsoft.com/office/word/2010/wordprocessingGroup" xmlns:wpi="http://schemas.microsoft.com/office/word/2010/wordprocessingInk" xmlns:wne="http://schemas.microsoft.com/office/word/2006/wordml" xmlns:wps="http://schemas.microsoft.com/office/word/2010/wordprocessingShape" mc:Ignorable="w14 wp14">
   <w:docDefaults>
     <w:rPrDefault>
       <w:rPr>
@@ -534,7 +1152,7 @@
       </w:pPr>
     </w:pPrDefault>
   </w:docDefaults>
-  <w:latentStyles w:defLockedState="0" w:defUIPriority="99" w:defSemiHidden="1" w:defUnhideWhenUsed="1" w:defQFormat="0" w:count="267">
+  <w:latentStyles w:defLockedState="0" w:defUIPriority="99" w:defSemiHidden="1" w:defUnhideWhenUsed="1" w:defQFormat="0" w:count="276">
     <w:lsdException w:name="Normal" w:semiHidden="0" w:uiPriority="0" w:unhideWhenUsed="0" w:qFormat="1"/>
     <w:lsdException w:name="heading 1" w:semiHidden="0" w:uiPriority="9" w:unhideWhenUsed="0" w:qFormat="1"/>
     <w:lsdException w:name="heading 2" w:uiPriority="9" w:qFormat="1"/>
@@ -756,6 +1374,22 @@
     <w:link w:val="Footer"/>
     <w:uiPriority w:val="99"/>
     <w:rsid w:val="006B43FD"/>
+  </w:style>
+  <w:style w:type="character" w:customStyle="1" w:styleId="apple-converted-space">
+    <w:name w:val="apple-converted-space"/>
+    <w:basedOn w:val="DefaultParagraphFont"/>
+    <w:rsid w:val="00B612EF"/>
+  </w:style>
+  <w:style w:type="character" w:styleId="HTMLSample">
+    <w:name w:val="HTML Sample"/>
+    <w:basedOn w:val="DefaultParagraphFont"/>
+    <w:uiPriority w:val="99"/>
+    <w:semiHidden/>
+    <w:unhideWhenUsed/>
+    <w:rsid w:val="00B612EF"/>
+    <w:rPr>
+      <w:rFonts w:ascii="Courier" w:eastAsiaTheme="minorHAnsi" w:hAnsi="Courier" w:cs="Courier"/>
+    </w:rPr>
   </w:style>
 </w:styles>
 </file>

</xml_diff>

<commit_message>
Fixed typos in report. Added presentation slides.
</commit_message>
<xml_diff>
--- a/lab1-skeleton/lab1a-design.docx
+++ b/lab1-skeleton/lab1a-design.docx
@@ -5,17 +5,37 @@
     <w:p>
       <w:pPr>
         <w:pStyle w:val="NoSpacing"/>
-        <w:jc w:val="center"/>
-        <w:rPr>
-          <w:rFonts w:cs="Times New Roman"/>
-          <w:b/>
+        <w:rPr>
+          <w:rFonts w:cs="Times New Roman"/>
           <w:szCs w:val="24"/>
         </w:rPr>
       </w:pPr>
       <w:r>
         <w:rPr>
           <w:rFonts w:cs="Times New Roman"/>
-          <w:b/>
+          <w:szCs w:val="24"/>
+        </w:rPr>
+        <w:t>CS 111</w:t>
+      </w:r>
+      <w:r>
+        <w:rPr>
+          <w:rFonts w:cs="Times New Roman"/>
+          <w:szCs w:val="24"/>
+        </w:rPr>
+        <w:t xml:space="preserve"> Spring 2014</w:t>
+      </w:r>
+    </w:p>
+    <w:p>
+      <w:pPr>
+        <w:pStyle w:val="NoSpacing"/>
+        <w:rPr>
+          <w:rFonts w:cs="Times New Roman"/>
+          <w:szCs w:val="24"/>
+        </w:rPr>
+      </w:pPr>
+      <w:r>
+        <w:rPr>
+          <w:rFonts w:cs="Times New Roman"/>
           <w:szCs w:val="24"/>
         </w:rPr>
         <w:t>Lab 1A Design Report</w:t>
@@ -144,6 +164,269 @@
           <w:szCs w:val="24"/>
         </w:rPr>
         <w:t xml:space="preserve">The operators are implemented so that they behave exactly as they should in a normal bash shell. </w:t>
+      </w:r>
+    </w:p>
+    <w:p>
+      <w:pPr>
+        <w:spacing w:line="240" w:lineRule="auto"/>
+        <w:ind w:firstLine="720"/>
+        <w:jc w:val="both"/>
+        <w:rPr>
+          <w:rFonts w:cs="Times New Roman"/>
+          <w:szCs w:val="24"/>
+        </w:rPr>
+      </w:pPr>
+      <w:r>
+        <w:rPr>
+          <w:rFonts w:cs="Times New Roman"/>
+          <w:color w:val="000000"/>
+          <w:szCs w:val="24"/>
+        </w:rPr>
+        <w:t>To i</w:t>
+      </w:r>
+      <w:r>
+        <w:rPr>
+          <w:rFonts w:cs="Times New Roman"/>
+          <w:color w:val="000000"/>
+          <w:szCs w:val="24"/>
+        </w:rPr>
+        <w:t xml:space="preserve">mplement our design, </w:t>
+      </w:r>
+      <w:r>
+        <w:rPr>
+          <w:rFonts w:cs="Times New Roman"/>
+          <w:color w:val="000000"/>
+          <w:szCs w:val="24"/>
+        </w:rPr>
+        <w:t xml:space="preserve">we </w:t>
+      </w:r>
+      <w:r>
+        <w:rPr>
+          <w:rFonts w:cs="Times New Roman"/>
+          <w:color w:val="000000"/>
+          <w:szCs w:val="24"/>
+        </w:rPr>
+        <w:t xml:space="preserve">first </w:t>
+      </w:r>
+      <w:r>
+        <w:rPr>
+          <w:rFonts w:cs="Times New Roman"/>
+          <w:color w:val="000000"/>
+          <w:szCs w:val="24"/>
+        </w:rPr>
+        <w:t xml:space="preserve">added new data associated with a command by declaring </w:t>
+      </w:r>
+      <w:r>
+        <w:rPr>
+          <w:rFonts w:cs="Times New Roman"/>
+          <w:color w:val="000000"/>
+          <w:szCs w:val="24"/>
+        </w:rPr>
+        <w:t xml:space="preserve">several </w:t>
+      </w:r>
+      <w:r>
+        <w:rPr>
+          <w:rFonts w:cs="Times New Roman"/>
+          <w:color w:val="000000"/>
+          <w:szCs w:val="24"/>
+        </w:rPr>
+        <w:t xml:space="preserve">char </w:t>
+      </w:r>
+      <w:r>
+        <w:rPr>
+          <w:rFonts w:cs="Times New Roman"/>
+          <w:color w:val="000000"/>
+          <w:szCs w:val="24"/>
+        </w:rPr>
+        <w:t>fields in</w:t>
+      </w:r>
+      <w:r>
+        <w:rPr>
+          <w:rFonts w:cs="Times New Roman"/>
+          <w:color w:val="000000"/>
+          <w:szCs w:val="24"/>
+        </w:rPr>
+        <w:t xml:space="preserve"> command-internals.h</w:t>
+      </w:r>
+      <w:r>
+        <w:rPr>
+          <w:rFonts w:cs="Times New Roman"/>
+          <w:color w:val="000000"/>
+          <w:szCs w:val="24"/>
+        </w:rPr>
+        <w:t xml:space="preserve"> under struct command: </w:t>
+      </w:r>
+      <w:r>
+        <w:rPr>
+          <w:rFonts w:cs="Times New Roman"/>
+          <w:szCs w:val="24"/>
+        </w:rPr>
+        <w:t>Then, w</w:t>
+      </w:r>
+      <w:r>
+        <w:rPr>
+          <w:rFonts w:cs="Times New Roman"/>
+          <w:szCs w:val="24"/>
+        </w:rPr>
+        <w:t>e made the types representing these commands</w:t>
+      </w:r>
+      <w:r>
+        <w:rPr>
+          <w:rFonts w:cs="Times New Roman"/>
+          <w:szCs w:val="24"/>
+        </w:rPr>
+        <w:t xml:space="preserve"> in the tokenizer, and parsed these tokens into the command stream. </w:t>
+      </w:r>
+      <w:r>
+        <w:rPr>
+          <w:rFonts w:cs="Times New Roman"/>
+          <w:szCs w:val="24"/>
+        </w:rPr>
+        <w:t xml:space="preserve">In the tokenizer, </w:t>
+      </w:r>
+      <w:r>
+        <w:rPr>
+          <w:rFonts w:cs="Times New Roman"/>
+          <w:szCs w:val="24"/>
+        </w:rPr>
+        <w:t xml:space="preserve">first had to make a few changes to existing checking conditions. </w:t>
+      </w:r>
+      <w:r>
+        <w:rPr>
+          <w:rFonts w:cs="Times New Roman"/>
+          <w:szCs w:val="24"/>
+        </w:rPr>
+        <w:t xml:space="preserve">Since we already </w:t>
+      </w:r>
+      <w:r>
+        <w:rPr>
+          <w:rFonts w:cs="Times New Roman"/>
+          <w:szCs w:val="24"/>
+        </w:rPr>
+        <w:t>defined</w:t>
+      </w:r>
+      <w:r>
+        <w:rPr>
+          <w:rFonts w:cs="Times New Roman"/>
+          <w:szCs w:val="24"/>
+        </w:rPr>
+        <w:t xml:space="preserve"> the &gt; and &lt; operators, we needed to edit thei</w:t>
+      </w:r>
+      <w:r>
+        <w:rPr>
+          <w:rFonts w:cs="Times New Roman"/>
+          <w:szCs w:val="24"/>
+        </w:rPr>
+        <w:t xml:space="preserve">r check conditions to check the cases of having a &gt;, &lt;, &amp;, or | following right after. </w:t>
+      </w:r>
+      <w:r>
+        <w:rPr>
+          <w:rFonts w:cs="Times New Roman"/>
+          <w:szCs w:val="24"/>
+        </w:rPr>
+        <w:t xml:space="preserve">If </w:t>
+      </w:r>
+      <w:r>
+        <w:rPr>
+          <w:rFonts w:cs="Times New Roman"/>
+          <w:szCs w:val="24"/>
+        </w:rPr>
+        <w:t>any of those cond</w:t>
+      </w:r>
+      <w:r>
+        <w:rPr>
+          <w:rFonts w:cs="Times New Roman"/>
+          <w:szCs w:val="24"/>
+        </w:rPr>
+        <w:t>i</w:t>
+      </w:r>
+      <w:r>
+        <w:rPr>
+          <w:rFonts w:cs="Times New Roman"/>
+          <w:szCs w:val="24"/>
+        </w:rPr>
+        <w:t>tions are satisfied, we store the o</w:t>
+      </w:r>
+      <w:r>
+        <w:rPr>
+          <w:rFonts w:cs="Times New Roman"/>
+          <w:szCs w:val="24"/>
+        </w:rPr>
+        <w:t xml:space="preserve">perators into the token stream, and set each token type to be one of the fields that we listed under struct command in command-internals.h. </w:t>
+      </w:r>
+      <w:r>
+        <w:rPr>
+          <w:rFonts w:cs="Times New Roman"/>
+          <w:szCs w:val="24"/>
+        </w:rPr>
+        <w:t xml:space="preserve">After we formed the token stream, we took parsed to tokens to make command structures. </w:t>
+      </w:r>
+      <w:r>
+        <w:rPr>
+          <w:rFonts w:cs="Times New Roman"/>
+          <w:szCs w:val="24"/>
+        </w:rPr>
+        <w:t xml:space="preserve">The overall implementation of the tokenizing and parsing are the same as how we originally implemented everything for 1A. Last, we made small changes in print-command.c to make sure that these new operators are recognized and that they would be printed out correctly. </w:t>
+      </w:r>
+    </w:p>
+    <w:p>
+      <w:pPr>
+        <w:spacing w:line="240" w:lineRule="auto"/>
+        <w:ind w:firstLine="720"/>
+        <w:jc w:val="both"/>
+        <w:rPr>
+          <w:rFonts w:cs="Times New Roman"/>
+          <w:szCs w:val="24"/>
+        </w:rPr>
+      </w:pPr>
+      <w:r>
+        <w:rPr>
+          <w:rFonts w:cs="Times New Roman"/>
+          <w:szCs w:val="24"/>
+        </w:rPr>
+        <w:t xml:space="preserve">Besides implementing new operators, we did not improve on any additional function. </w:t>
+      </w:r>
+      <w:r>
+        <w:rPr>
+          <w:rFonts w:cs="Times New Roman"/>
+          <w:szCs w:val="24"/>
+        </w:rPr>
+        <w:t xml:space="preserve">Our goal was just to make sure our implementations were 100% accurate and 100% functional. </w:t>
+      </w:r>
+      <w:r>
+        <w:rPr>
+          <w:rFonts w:cs="Times New Roman"/>
+          <w:szCs w:val="24"/>
+        </w:rPr>
+        <w:t xml:space="preserve">However, if we could improve on something, it would be modularity. </w:t>
+      </w:r>
+      <w:r>
+        <w:rPr>
+          <w:rFonts w:cs="Times New Roman"/>
+          <w:szCs w:val="24"/>
+        </w:rPr>
+        <w:t xml:space="preserve">Currently, our code is mainly divided into 2 sections: tokenizer and parser. </w:t>
+      </w:r>
+      <w:r>
+        <w:rPr>
+          <w:rFonts w:cs="Times New Roman"/>
+          <w:szCs w:val="24"/>
+        </w:rPr>
+        <w:t xml:space="preserve">An idea to improve modularity would be to group operators based on similarity. For example, the &amp;&amp; and || could be grouped together, all the redirection operators could be grouped together, and the subshell could be in its own group. </w:t>
+      </w:r>
+      <w:r>
+        <w:rPr>
+          <w:rFonts w:cs="Times New Roman"/>
+          <w:szCs w:val="24"/>
+        </w:rPr>
+        <w:t xml:space="preserve">This improvement could make the code more organized and easier to debug. </w:t>
+      </w:r>
+      <w:r>
+        <w:rPr>
+          <w:rFonts w:cs="Times New Roman"/>
+          <w:szCs w:val="24"/>
+        </w:rPr>
+        <w:t xml:space="preserve">In addition, currently we have a lot of repetitive code, so improving modularity by using more helper functions could eliminate some of the repetition as well. </w:t>
       </w:r>
       <w:bookmarkStart w:id="0" w:name="_GoBack"/>
       <w:bookmarkEnd w:id="0"/>
@@ -154,510 +437,12 @@
         <w:ind w:firstLine="720"/>
         <w:jc w:val="both"/>
         <w:rPr>
-          <w:rFonts w:cs="Times New Roman"/>
+          <w:rFonts w:eastAsia="Times New Roman" w:cs="Times New Roman"/>
           <w:szCs w:val="24"/>
         </w:rPr>
       </w:pPr>
       <w:r>
         <w:rPr>
-          <w:rFonts w:cs="Times New Roman"/>
-          <w:color w:val="000000"/>
-          <w:szCs w:val="24"/>
-        </w:rPr>
-        <w:t>To i</w:t>
-      </w:r>
-      <w:r>
-        <w:rPr>
-          <w:rFonts w:cs="Times New Roman"/>
-          <w:color w:val="000000"/>
-          <w:szCs w:val="24"/>
-        </w:rPr>
-        <w:t xml:space="preserve">mplement our design, </w:t>
-      </w:r>
-      <w:r>
-        <w:rPr>
-          <w:rFonts w:cs="Times New Roman"/>
-          <w:color w:val="000000"/>
-          <w:szCs w:val="24"/>
-        </w:rPr>
-        <w:t xml:space="preserve">we </w:t>
-      </w:r>
-      <w:r>
-        <w:rPr>
-          <w:rFonts w:cs="Times New Roman"/>
-          <w:color w:val="000000"/>
-          <w:szCs w:val="24"/>
-        </w:rPr>
-        <w:t xml:space="preserve">first </w:t>
-      </w:r>
-      <w:r>
-        <w:rPr>
-          <w:rFonts w:cs="Times New Roman"/>
-          <w:color w:val="000000"/>
-          <w:szCs w:val="24"/>
-        </w:rPr>
-        <w:t xml:space="preserve">added new data associated with a command by declaring </w:t>
-      </w:r>
-      <w:r>
-        <w:rPr>
-          <w:rFonts w:cs="Times New Roman"/>
-          <w:color w:val="000000"/>
-          <w:szCs w:val="24"/>
-        </w:rPr>
-        <w:t xml:space="preserve">several </w:t>
-      </w:r>
-      <w:r>
-        <w:rPr>
-          <w:rFonts w:cs="Times New Roman"/>
-          <w:color w:val="000000"/>
-          <w:szCs w:val="24"/>
-        </w:rPr>
-        <w:t xml:space="preserve">char </w:t>
-      </w:r>
-      <w:r>
-        <w:rPr>
-          <w:rFonts w:cs="Times New Roman"/>
-          <w:color w:val="000000"/>
-          <w:szCs w:val="24"/>
-        </w:rPr>
-        <w:t>fields in</w:t>
-      </w:r>
-      <w:r>
-        <w:rPr>
-          <w:rFonts w:cs="Times New Roman"/>
-          <w:color w:val="000000"/>
-          <w:szCs w:val="24"/>
-        </w:rPr>
-        <w:t xml:space="preserve"> command-</w:t>
-      </w:r>
-      <w:proofErr w:type="spellStart"/>
-      <w:r>
-        <w:rPr>
-          <w:rFonts w:cs="Times New Roman"/>
-          <w:color w:val="000000"/>
-          <w:szCs w:val="24"/>
-        </w:rPr>
-        <w:t>internals.h</w:t>
-      </w:r>
-      <w:proofErr w:type="spellEnd"/>
-      <w:r>
-        <w:rPr>
-          <w:rFonts w:cs="Times New Roman"/>
-          <w:color w:val="000000"/>
-          <w:szCs w:val="24"/>
-        </w:rPr>
-        <w:t xml:space="preserve"> under </w:t>
-      </w:r>
-      <w:proofErr w:type="spellStart"/>
-      <w:r>
-        <w:rPr>
-          <w:rFonts w:cs="Times New Roman"/>
-          <w:color w:val="000000"/>
-          <w:szCs w:val="24"/>
-        </w:rPr>
-        <w:t>struct</w:t>
-      </w:r>
-      <w:proofErr w:type="spellEnd"/>
-      <w:r>
-        <w:rPr>
-          <w:rFonts w:cs="Times New Roman"/>
-          <w:color w:val="000000"/>
-          <w:szCs w:val="24"/>
-        </w:rPr>
-        <w:t xml:space="preserve"> command: </w:t>
-      </w:r>
-      <w:r>
-        <w:rPr>
-          <w:rFonts w:cs="Times New Roman"/>
-          <w:color w:val="000000"/>
-          <w:szCs w:val="24"/>
-        </w:rPr>
-        <w:t xml:space="preserve">*append, </w:t>
-      </w:r>
-      <w:r>
-        <w:rPr>
-          <w:rFonts w:cs="Times New Roman"/>
-          <w:szCs w:val="24"/>
-        </w:rPr>
-        <w:t>*i</w:t>
-      </w:r>
-      <w:r>
-        <w:rPr>
-          <w:rFonts w:cs="Times New Roman"/>
-          <w:szCs w:val="24"/>
-        </w:rPr>
-        <w:t>nput2, *output2, *open,</w:t>
-      </w:r>
-      <w:r>
-        <w:rPr>
-          <w:rFonts w:cs="Times New Roman"/>
-          <w:szCs w:val="24"/>
-        </w:rPr>
-        <w:t xml:space="preserve"> </w:t>
-      </w:r>
-      <w:r>
-        <w:rPr>
-          <w:rFonts w:cs="Times New Roman"/>
-          <w:szCs w:val="24"/>
-        </w:rPr>
-        <w:t xml:space="preserve">and </w:t>
-      </w:r>
-      <w:r>
-        <w:rPr>
-          <w:rFonts w:cs="Times New Roman"/>
-          <w:szCs w:val="24"/>
-        </w:rPr>
-        <w:t>*</w:t>
-      </w:r>
-      <w:proofErr w:type="spellStart"/>
-      <w:r>
-        <w:rPr>
-          <w:rFonts w:cs="Times New Roman"/>
-          <w:szCs w:val="24"/>
-        </w:rPr>
-        <w:t>output_c</w:t>
-      </w:r>
-      <w:proofErr w:type="spellEnd"/>
-      <w:r>
-        <w:rPr>
-          <w:rFonts w:cs="Times New Roman"/>
-          <w:szCs w:val="24"/>
-        </w:rPr>
-        <w:t xml:space="preserve">. </w:t>
-      </w:r>
-      <w:r>
-        <w:rPr>
-          <w:rFonts w:cs="Times New Roman"/>
-          <w:szCs w:val="24"/>
-        </w:rPr>
-        <w:t>*append corresponds to &gt;&gt;, *input2 corresponds to &lt;&amp;, *output2 corresponds to &gt;&amp;, *open corresponds to &lt;&gt;, and *</w:t>
-      </w:r>
-      <w:proofErr w:type="spellStart"/>
-      <w:r>
-        <w:rPr>
-          <w:rFonts w:cs="Times New Roman"/>
-          <w:szCs w:val="24"/>
-        </w:rPr>
-        <w:t>output_c</w:t>
-      </w:r>
-      <w:proofErr w:type="spellEnd"/>
-      <w:r>
-        <w:rPr>
-          <w:rFonts w:cs="Times New Roman"/>
-          <w:szCs w:val="24"/>
-        </w:rPr>
-        <w:t xml:space="preserve"> corresponds to &gt;|. </w:t>
-      </w:r>
-      <w:r>
-        <w:rPr>
-          <w:rFonts w:cs="Times New Roman"/>
-          <w:szCs w:val="24"/>
-        </w:rPr>
-        <w:t>Then, w</w:t>
-      </w:r>
-      <w:r>
-        <w:rPr>
-          <w:rFonts w:cs="Times New Roman"/>
-          <w:szCs w:val="24"/>
-        </w:rPr>
-        <w:t>e made the types representing these commands</w:t>
-      </w:r>
-      <w:r>
-        <w:rPr>
-          <w:rFonts w:cs="Times New Roman"/>
-          <w:szCs w:val="24"/>
-        </w:rPr>
-        <w:t xml:space="preserve"> in the </w:t>
-      </w:r>
-      <w:proofErr w:type="spellStart"/>
-      <w:r>
-        <w:rPr>
-          <w:rFonts w:cs="Times New Roman"/>
-          <w:szCs w:val="24"/>
-        </w:rPr>
-        <w:t>tokenizer</w:t>
-      </w:r>
-      <w:proofErr w:type="spellEnd"/>
-      <w:r>
-        <w:rPr>
-          <w:rFonts w:cs="Times New Roman"/>
-          <w:szCs w:val="24"/>
-        </w:rPr>
-        <w:t xml:space="preserve">, and parsed these tokens into the command stream. </w:t>
-      </w:r>
-      <w:r>
-        <w:rPr>
-          <w:rFonts w:cs="Times New Roman"/>
-          <w:szCs w:val="24"/>
-        </w:rPr>
-        <w:t xml:space="preserve">In the </w:t>
-      </w:r>
-      <w:proofErr w:type="spellStart"/>
-      <w:r>
-        <w:rPr>
-          <w:rFonts w:cs="Times New Roman"/>
-          <w:szCs w:val="24"/>
-        </w:rPr>
-        <w:t>tokenizer</w:t>
-      </w:r>
-      <w:proofErr w:type="spellEnd"/>
-      <w:r>
-        <w:rPr>
-          <w:rFonts w:cs="Times New Roman"/>
-          <w:szCs w:val="24"/>
-        </w:rPr>
-        <w:t xml:space="preserve">, </w:t>
-      </w:r>
-      <w:r>
-        <w:rPr>
-          <w:rFonts w:cs="Times New Roman"/>
-          <w:szCs w:val="24"/>
-        </w:rPr>
-        <w:t xml:space="preserve">first had to make a few changes to existing checking conditions. </w:t>
-      </w:r>
-      <w:r>
-        <w:rPr>
-          <w:rFonts w:cs="Times New Roman"/>
-          <w:szCs w:val="24"/>
-        </w:rPr>
-        <w:t xml:space="preserve">Since we already </w:t>
-      </w:r>
-      <w:proofErr w:type="spellStart"/>
-      <w:r>
-        <w:rPr>
-          <w:rFonts w:cs="Times New Roman"/>
-          <w:szCs w:val="24"/>
-        </w:rPr>
-        <w:t>definied</w:t>
-      </w:r>
-      <w:proofErr w:type="spellEnd"/>
-      <w:r>
-        <w:rPr>
-          <w:rFonts w:cs="Times New Roman"/>
-          <w:szCs w:val="24"/>
-        </w:rPr>
-        <w:t xml:space="preserve"> the &gt; and &lt; operators, we needed to edit thei</w:t>
-      </w:r>
-      <w:r>
-        <w:rPr>
-          <w:rFonts w:cs="Times New Roman"/>
-          <w:szCs w:val="24"/>
-        </w:rPr>
-        <w:t xml:space="preserve">r check conditions to check the cases of having a &gt;, &lt;, &amp;, or | following right after. </w:t>
-      </w:r>
-      <w:r>
-        <w:rPr>
-          <w:rFonts w:cs="Times New Roman"/>
-          <w:szCs w:val="24"/>
-        </w:rPr>
-        <w:t xml:space="preserve">If </w:t>
-      </w:r>
-      <w:r>
-        <w:rPr>
-          <w:rFonts w:cs="Times New Roman"/>
-          <w:szCs w:val="24"/>
-        </w:rPr>
-        <w:t xml:space="preserve">any of those </w:t>
-      </w:r>
-      <w:proofErr w:type="spellStart"/>
-      <w:r>
-        <w:rPr>
-          <w:rFonts w:cs="Times New Roman"/>
-          <w:szCs w:val="24"/>
-        </w:rPr>
-        <w:t>condtions</w:t>
-      </w:r>
-      <w:proofErr w:type="spellEnd"/>
-      <w:r>
-        <w:rPr>
-          <w:rFonts w:cs="Times New Roman"/>
-          <w:szCs w:val="24"/>
-        </w:rPr>
-        <w:t xml:space="preserve"> are satisfied, we store the o</w:t>
-      </w:r>
-      <w:r>
-        <w:rPr>
-          <w:rFonts w:cs="Times New Roman"/>
-          <w:szCs w:val="24"/>
-        </w:rPr>
-        <w:t xml:space="preserve">perators into the token stream, and set each token type to be one of the fields that we listed under </w:t>
-      </w:r>
-      <w:proofErr w:type="spellStart"/>
-      <w:r>
-        <w:rPr>
-          <w:rFonts w:cs="Times New Roman"/>
-          <w:szCs w:val="24"/>
-        </w:rPr>
-        <w:t>struct</w:t>
-      </w:r>
-      <w:proofErr w:type="spellEnd"/>
-      <w:r>
-        <w:rPr>
-          <w:rFonts w:cs="Times New Roman"/>
-          <w:szCs w:val="24"/>
-        </w:rPr>
-        <w:t xml:space="preserve"> command in command-</w:t>
-      </w:r>
-      <w:proofErr w:type="spellStart"/>
-      <w:r>
-        <w:rPr>
-          <w:rFonts w:cs="Times New Roman"/>
-          <w:szCs w:val="24"/>
-        </w:rPr>
-        <w:t>internals.h</w:t>
-      </w:r>
-      <w:proofErr w:type="spellEnd"/>
-      <w:r>
-        <w:rPr>
-          <w:rFonts w:cs="Times New Roman"/>
-          <w:szCs w:val="24"/>
-        </w:rPr>
-        <w:t xml:space="preserve">. </w:t>
-      </w:r>
-      <w:r>
-        <w:rPr>
-          <w:rFonts w:cs="Times New Roman"/>
-          <w:szCs w:val="24"/>
-        </w:rPr>
-        <w:t xml:space="preserve">After we formed the token stream, we took parsed to tokens to make command structures. </w:t>
-      </w:r>
-      <w:r>
-        <w:rPr>
-          <w:rFonts w:cs="Times New Roman"/>
-          <w:szCs w:val="24"/>
-        </w:rPr>
-        <w:t xml:space="preserve">The overall implementation of the tokenizing and parsing are the same as how we originally implemented </w:t>
-      </w:r>
-      <w:proofErr w:type="gramStart"/>
-      <w:r>
-        <w:rPr>
-          <w:rFonts w:cs="Times New Roman"/>
-          <w:szCs w:val="24"/>
-        </w:rPr>
-        <w:t>everything</w:t>
-      </w:r>
-      <w:proofErr w:type="gramEnd"/>
-      <w:r>
-        <w:rPr>
-          <w:rFonts w:cs="Times New Roman"/>
-          <w:szCs w:val="24"/>
-        </w:rPr>
-        <w:t xml:space="preserve"> for 1A. Last, we made small changes in print-</w:t>
-      </w:r>
-      <w:proofErr w:type="spellStart"/>
-      <w:r>
-        <w:rPr>
-          <w:rFonts w:cs="Times New Roman"/>
-          <w:szCs w:val="24"/>
-        </w:rPr>
-        <w:t>command.c</w:t>
-      </w:r>
-      <w:proofErr w:type="spellEnd"/>
-      <w:r>
-        <w:rPr>
-          <w:rFonts w:cs="Times New Roman"/>
-          <w:szCs w:val="24"/>
-        </w:rPr>
-        <w:t xml:space="preserve"> to make sure that these new operators are recognized and that they would be printed out correctly. </w:t>
-      </w:r>
-    </w:p>
-    <w:p>
-      <w:pPr>
-        <w:spacing w:line="240" w:lineRule="auto"/>
-        <w:ind w:firstLine="720"/>
-        <w:jc w:val="both"/>
-        <w:rPr>
-          <w:rFonts w:cs="Times New Roman"/>
-          <w:szCs w:val="24"/>
-        </w:rPr>
-      </w:pPr>
-      <w:r>
-        <w:rPr>
-          <w:rFonts w:cs="Times New Roman"/>
-          <w:szCs w:val="24"/>
-        </w:rPr>
-        <w:t xml:space="preserve">Besides implementing new operators, we did not improve on any additional function. </w:t>
-      </w:r>
-      <w:r>
-        <w:rPr>
-          <w:rFonts w:cs="Times New Roman"/>
-          <w:szCs w:val="24"/>
-        </w:rPr>
-        <w:t xml:space="preserve">Our goal was just to make sure our implementations were 100% accurate and 100% functional. </w:t>
-      </w:r>
-      <w:r>
-        <w:rPr>
-          <w:rFonts w:cs="Times New Roman"/>
-          <w:szCs w:val="24"/>
-        </w:rPr>
-        <w:t xml:space="preserve">However, if we could improve on something, it would be modularity. </w:t>
-      </w:r>
-      <w:r>
-        <w:rPr>
-          <w:rFonts w:cs="Times New Roman"/>
-          <w:szCs w:val="24"/>
-        </w:rPr>
-        <w:t xml:space="preserve">Currently, our code is mainly divided into 2 sections: </w:t>
-      </w:r>
-      <w:proofErr w:type="spellStart"/>
-      <w:r>
-        <w:rPr>
-          <w:rFonts w:cs="Times New Roman"/>
-          <w:szCs w:val="24"/>
-        </w:rPr>
-        <w:t>tokenizer</w:t>
-      </w:r>
-      <w:proofErr w:type="spellEnd"/>
-      <w:r>
-        <w:rPr>
-          <w:rFonts w:cs="Times New Roman"/>
-          <w:szCs w:val="24"/>
-        </w:rPr>
-        <w:t xml:space="preserve"> and parser. </w:t>
-      </w:r>
-      <w:r>
-        <w:rPr>
-          <w:rFonts w:cs="Times New Roman"/>
-          <w:szCs w:val="24"/>
-        </w:rPr>
-        <w:t xml:space="preserve">An idea to improve modularity would be to group operators based on similarity. For example, </w:t>
-      </w:r>
-      <w:proofErr w:type="gramStart"/>
-      <w:r>
-        <w:rPr>
-          <w:rFonts w:cs="Times New Roman"/>
-          <w:szCs w:val="24"/>
-        </w:rPr>
-        <w:t>the &amp;</w:t>
-      </w:r>
-      <w:proofErr w:type="gramEnd"/>
-      <w:r>
-        <w:rPr>
-          <w:rFonts w:cs="Times New Roman"/>
-          <w:szCs w:val="24"/>
-        </w:rPr>
-        <w:t xml:space="preserve">&amp; and || could be grouped together, all the redirection operators could be grouped together, and the subshell could be in its own group. </w:t>
-      </w:r>
-      <w:r>
-        <w:rPr>
-          <w:rFonts w:cs="Times New Roman"/>
-          <w:szCs w:val="24"/>
-        </w:rPr>
-        <w:t xml:space="preserve">This improvement could make the code more organized and easier to debug. </w:t>
-      </w:r>
-    </w:p>
-    <w:p>
-      <w:pPr>
-        <w:spacing w:line="240" w:lineRule="auto"/>
-        <w:ind w:firstLine="720"/>
-        <w:jc w:val="both"/>
-        <w:rPr>
-          <w:rFonts w:eastAsia="Times New Roman" w:cs="Times New Roman"/>
-          <w:szCs w:val="24"/>
-        </w:rPr>
-      </w:pPr>
-      <w:r>
-        <w:rPr>
           <w:rFonts w:eastAsia="Times New Roman" w:cs="Times New Roman"/>
           <w:szCs w:val="24"/>
         </w:rPr>
@@ -675,23 +460,7 @@
           <w:rFonts w:eastAsia="Times New Roman" w:cs="Times New Roman"/>
           <w:szCs w:val="24"/>
         </w:rPr>
-        <w:t>was that we needed to re-order the sequence of print statements in print-</w:t>
-      </w:r>
-      <w:proofErr w:type="spellStart"/>
-      <w:r>
-        <w:rPr>
-          <w:rFonts w:eastAsia="Times New Roman" w:cs="Times New Roman"/>
-          <w:szCs w:val="24"/>
-        </w:rPr>
-        <w:t>command.c</w:t>
-      </w:r>
-      <w:proofErr w:type="spellEnd"/>
-      <w:r>
-        <w:rPr>
-          <w:rFonts w:eastAsia="Times New Roman" w:cs="Times New Roman"/>
-          <w:szCs w:val="24"/>
-        </w:rPr>
-        <w:t xml:space="preserve">. </w:t>
+        <w:t xml:space="preserve">was that we needed to re-order the sequence of print statements in print-command.c. </w:t>
       </w:r>
       <w:r>
         <w:rPr>
@@ -869,6 +638,11 @@
       </w:rPr>
       <w:t>504043927)</w:t>
     </w:r>
+  </w:p>
+  <w:p>
+    <w:pPr>
+      <w:pStyle w:val="Header"/>
+    </w:pPr>
     <w:r>
       <w:tab/>
     </w:r>

</xml_diff>